<commit_message>
started looking at CA3
</commit_message>
<xml_diff>
--- a/CA3/Continuous Assessment 3.docx
+++ b/CA3/Continuous Assessment 3.docx
@@ -23,7 +23,338 @@
     </w:p>
     <w:p>
       <w:r>
-        <w:t xml:space="preserve">Requirements: </w:t>
+        <w:rPr>
+          <w:noProof/>
+        </w:rPr>
+        <w:drawing>
+          <wp:anchor distT="0" distB="0" distL="114300" distR="114300" simplePos="0" relativeHeight="251667456" behindDoc="0" locked="0" layoutInCell="1" allowOverlap="1" wp14:anchorId="39C75653" wp14:editId="44179B15">
+            <wp:simplePos x="0" y="0"/>
+            <wp:positionH relativeFrom="column">
+              <wp:posOffset>3276600</wp:posOffset>
+            </wp:positionH>
+            <wp:positionV relativeFrom="paragraph">
+              <wp:posOffset>110490</wp:posOffset>
+            </wp:positionV>
+            <wp:extent cx="2721610" cy="1468120"/>
+            <wp:effectExtent l="0" t="0" r="0" b="5080"/>
+            <wp:wrapSquare wrapText="bothSides"/>
+            <wp:docPr id="6" name="Picture 6" descr="Chart, bar chart, histogram&#10;&#10;Description automatically generated"/>
+            <wp:cNvGraphicFramePr>
+              <a:graphicFrameLocks xmlns:a="http://schemas.openxmlformats.org/drawingml/2006/main" noChangeAspect="1"/>
+            </wp:cNvGraphicFramePr>
+            <a:graphic xmlns:a="http://schemas.openxmlformats.org/drawingml/2006/main">
+              <a:graphicData uri="http://schemas.openxmlformats.org/drawingml/2006/picture">
+                <pic:pic xmlns:pic="http://schemas.openxmlformats.org/drawingml/2006/picture">
+                  <pic:nvPicPr>
+                    <pic:cNvPr id="6" name="Picture 6" descr="Chart, bar chart, histogram&#10;&#10;Description automatically generated"/>
+                    <pic:cNvPicPr/>
+                  </pic:nvPicPr>
+                  <pic:blipFill>
+                    <a:blip r:embed="rId7">
+                      <a:extLst>
+                        <a:ext uri="{28A0092B-C50C-407E-A947-70E740481C1C}">
+                          <a14:useLocalDpi xmlns:a14="http://schemas.microsoft.com/office/drawing/2010/main" val="0"/>
+                        </a:ext>
+                      </a:extLst>
+                    </a:blip>
+                    <a:stretch>
+                      <a:fillRect/>
+                    </a:stretch>
+                  </pic:blipFill>
+                  <pic:spPr>
+                    <a:xfrm>
+                      <a:off x="0" y="0"/>
+                      <a:ext cx="2721610" cy="1468120"/>
+                    </a:xfrm>
+                    <a:prstGeom prst="rect">
+                      <a:avLst/>
+                    </a:prstGeom>
+                  </pic:spPr>
+                </pic:pic>
+              </a:graphicData>
+            </a:graphic>
+            <wp14:sizeRelH relativeFrom="margin">
+              <wp14:pctWidth>0</wp14:pctWidth>
+            </wp14:sizeRelH>
+            <wp14:sizeRelV relativeFrom="margin">
+              <wp14:pctHeight>0</wp14:pctHeight>
+            </wp14:sizeRelV>
+          </wp:anchor>
+        </w:drawing>
+      </w:r>
+    </w:p>
+    <w:p>
+      <w:r>
+        <w:t>The f</w:t>
+      </w:r>
+      <w:r>
+        <w:t xml:space="preserve">irst step is to apply the autocorrelation function </w:t>
+      </w:r>
+      <w:r>
+        <w:t xml:space="preserve">to the data </w:t>
+      </w:r>
+      <w:r>
+        <w:t xml:space="preserve">and plot the results. From the plot we can </w:t>
+      </w:r>
+      <w:r>
+        <w:t xml:space="preserve">tell that </w:t>
+      </w:r>
+      <w:r>
+        <w:t xml:space="preserve">appropriate q values are 0 up to 12. Then we make a model for each q value up to 12 and find the lowest RMSE. </w:t>
+      </w:r>
+      <w:r>
+        <w:t xml:space="preserve"> </w:t>
+      </w:r>
+    </w:p>
+    <w:p/>
+    <w:p>
+      <w:r>
+        <w:t xml:space="preserve">Next, we identify a moving average model of an appropriate order (q value). </w:t>
+      </w:r>
+    </w:p>
+    <w:p/>
+    <w:p>
+      <w:r>
+        <w:rPr>
+          <w:noProof/>
+        </w:rPr>
+        <w:drawing>
+          <wp:anchor distT="0" distB="0" distL="114300" distR="114300" simplePos="0" relativeHeight="251666432" behindDoc="1" locked="0" layoutInCell="1" allowOverlap="1" wp14:anchorId="288B9167" wp14:editId="6D952559">
+            <wp:simplePos x="0" y="0"/>
+            <wp:positionH relativeFrom="column">
+              <wp:posOffset>3057525</wp:posOffset>
+            </wp:positionH>
+            <wp:positionV relativeFrom="paragraph">
+              <wp:posOffset>19050</wp:posOffset>
+            </wp:positionV>
+            <wp:extent cx="2508250" cy="1455420"/>
+            <wp:effectExtent l="0" t="0" r="6350" b="0"/>
+            <wp:wrapTight wrapText="bothSides">
+              <wp:wrapPolygon edited="0">
+                <wp:start x="12358" y="188"/>
+                <wp:lineTo x="1422" y="754"/>
+                <wp:lineTo x="984" y="3393"/>
+                <wp:lineTo x="2187" y="3581"/>
+                <wp:lineTo x="1094" y="5277"/>
+                <wp:lineTo x="1094" y="5843"/>
+                <wp:lineTo x="2187" y="6597"/>
+                <wp:lineTo x="437" y="7539"/>
+                <wp:lineTo x="109" y="8105"/>
+                <wp:lineTo x="219" y="12628"/>
+                <wp:lineTo x="984" y="15644"/>
+                <wp:lineTo x="984" y="16021"/>
+                <wp:lineTo x="2844" y="18660"/>
+                <wp:lineTo x="3062" y="19414"/>
+                <wp:lineTo x="10062" y="20921"/>
+                <wp:lineTo x="13124" y="21298"/>
+                <wp:lineTo x="13780" y="21298"/>
+                <wp:lineTo x="15530" y="20921"/>
+                <wp:lineTo x="20561" y="19225"/>
+                <wp:lineTo x="21108" y="18660"/>
+                <wp:lineTo x="21545" y="17340"/>
+                <wp:lineTo x="21545" y="2262"/>
+                <wp:lineTo x="20233" y="1885"/>
+                <wp:lineTo x="13671" y="188"/>
+                <wp:lineTo x="12358" y="188"/>
+              </wp:wrapPolygon>
+            </wp:wrapTight>
+            <wp:docPr id="5" name="Picture 5" descr="A picture containing graphical user interface&#10;&#10;Description automatically generated"/>
+            <wp:cNvGraphicFramePr>
+              <a:graphicFrameLocks xmlns:a="http://schemas.openxmlformats.org/drawingml/2006/main" noChangeAspect="1"/>
+            </wp:cNvGraphicFramePr>
+            <a:graphic xmlns:a="http://schemas.openxmlformats.org/drawingml/2006/main">
+              <a:graphicData uri="http://schemas.openxmlformats.org/drawingml/2006/picture">
+                <pic:pic xmlns:pic="http://schemas.openxmlformats.org/drawingml/2006/picture">
+                  <pic:nvPicPr>
+                    <pic:cNvPr id="5" name="Picture 5" descr="A picture containing graphical user interface&#10;&#10;Description automatically generated"/>
+                    <pic:cNvPicPr/>
+                  </pic:nvPicPr>
+                  <pic:blipFill>
+                    <a:blip r:embed="rId8">
+                      <a:extLst>
+                        <a:ext uri="{28A0092B-C50C-407E-A947-70E740481C1C}">
+                          <a14:useLocalDpi xmlns:a14="http://schemas.microsoft.com/office/drawing/2010/main" val="0"/>
+                        </a:ext>
+                      </a:extLst>
+                    </a:blip>
+                    <a:stretch>
+                      <a:fillRect/>
+                    </a:stretch>
+                  </pic:blipFill>
+                  <pic:spPr>
+                    <a:xfrm>
+                      <a:off x="0" y="0"/>
+                      <a:ext cx="2508250" cy="1455420"/>
+                    </a:xfrm>
+                    <a:prstGeom prst="rect">
+                      <a:avLst/>
+                    </a:prstGeom>
+                  </pic:spPr>
+                </pic:pic>
+              </a:graphicData>
+            </a:graphic>
+            <wp14:sizeRelH relativeFrom="margin">
+              <wp14:pctWidth>0</wp14:pctWidth>
+            </wp14:sizeRelH>
+            <wp14:sizeRelV relativeFrom="margin">
+              <wp14:pctHeight>0</wp14:pctHeight>
+            </wp14:sizeRelV>
+          </wp:anchor>
+        </w:drawing>
+      </w:r>
+    </w:p>
+    <w:p/>
+    <w:p/>
+    <w:p/>
+    <w:p/>
+    <w:p/>
+    <w:p>
+      <w:r>
+        <w:t>Make a Moving Average model to predict the stock price on a test set of the AMZN stock price.</w:t>
+      </w:r>
+    </w:p>
+    <w:p/>
+    <w:p>
+      <w:pPr>
+        <w:ind w:left="720"/>
+      </w:pPr>
+      <w:r>
+        <w:rPr>
+          <w:noProof/>
+        </w:rPr>
+        <w:drawing>
+          <wp:anchor distT="0" distB="0" distL="114300" distR="114300" simplePos="0" relativeHeight="251659264" behindDoc="0" locked="0" layoutInCell="1" allowOverlap="1" wp14:anchorId="68B9C9A6" wp14:editId="094FAB63">
+            <wp:simplePos x="0" y="0"/>
+            <wp:positionH relativeFrom="column">
+              <wp:posOffset>335280</wp:posOffset>
+            </wp:positionH>
+            <wp:positionV relativeFrom="paragraph">
+              <wp:posOffset>57150</wp:posOffset>
+            </wp:positionV>
+            <wp:extent cx="4093210" cy="2336165"/>
+            <wp:effectExtent l="0" t="0" r="0" b="635"/>
+            <wp:wrapTopAndBottom/>
+            <wp:docPr id="1" name="Picture 1" descr="Graphical user interface, text&#10;&#10;Description automatically generated"/>
+            <wp:cNvGraphicFramePr>
+              <a:graphicFrameLocks xmlns:a="http://schemas.openxmlformats.org/drawingml/2006/main" noChangeAspect="1"/>
+            </wp:cNvGraphicFramePr>
+            <a:graphic xmlns:a="http://schemas.openxmlformats.org/drawingml/2006/main">
+              <a:graphicData uri="http://schemas.openxmlformats.org/drawingml/2006/picture">
+                <pic:pic xmlns:pic="http://schemas.openxmlformats.org/drawingml/2006/picture">
+                  <pic:nvPicPr>
+                    <pic:cNvPr id="1" name="Picture 1" descr="Graphical user interface, text&#10;&#10;Description automatically generated"/>
+                    <pic:cNvPicPr/>
+                  </pic:nvPicPr>
+                  <pic:blipFill>
+                    <a:blip r:embed="rId9"/>
+                    <a:stretch>
+                      <a:fillRect/>
+                    </a:stretch>
+                  </pic:blipFill>
+                  <pic:spPr>
+                    <a:xfrm>
+                      <a:off x="0" y="0"/>
+                      <a:ext cx="4093210" cy="2336165"/>
+                    </a:xfrm>
+                    <a:prstGeom prst="rect">
+                      <a:avLst/>
+                    </a:prstGeom>
+                  </pic:spPr>
+                </pic:pic>
+              </a:graphicData>
+            </a:graphic>
+            <wp14:sizeRelH relativeFrom="margin">
+              <wp14:pctWidth>0</wp14:pctWidth>
+            </wp14:sizeRelH>
+            <wp14:sizeRelV relativeFrom="margin">
+              <wp14:pctHeight>0</wp14:pctHeight>
+            </wp14:sizeRelV>
+          </wp:anchor>
+        </w:drawing>
+      </w:r>
+      <w:r>
+        <w:t xml:space="preserve">2) above means suggest what may be </w:t>
+      </w:r>
+      <w:r>
+        <w:t>causing the fluctuations. Support observations that I make with some suggestions</w:t>
+      </w:r>
+    </w:p>
+    <w:p/>
+    <w:p/>
+    <w:p/>
+    <w:p>
+      <w:r>
+        <w:t xml:space="preserve">2) (5 points) Summaries of the process of augmented dickey-fuller test. Use this theory to test and </w:t>
+      </w:r>
+      <w:proofErr w:type="spellStart"/>
+      <w:r>
+        <w:t>analyze</w:t>
+      </w:r>
+      <w:proofErr w:type="spellEnd"/>
+      <w:r>
+        <w:t xml:space="preserve"> the stationarity of this dataset.</w:t>
+      </w:r>
+    </w:p>
+    <w:p/>
+    <w:p/>
+    <w:p>
+      <w:r>
+        <w:rPr>
+          <w:noProof/>
+        </w:rPr>
+        <w:lastRenderedPageBreak/>
+        <w:drawing>
+          <wp:anchor distT="0" distB="0" distL="114300" distR="114300" simplePos="0" relativeHeight="251661312" behindDoc="0" locked="0" layoutInCell="1" allowOverlap="1" wp14:anchorId="17DC3B73" wp14:editId="720E459A">
+            <wp:simplePos x="0" y="0"/>
+            <wp:positionH relativeFrom="column">
+              <wp:posOffset>0</wp:posOffset>
+            </wp:positionH>
+            <wp:positionV relativeFrom="paragraph">
+              <wp:posOffset>312117</wp:posOffset>
+            </wp:positionV>
+            <wp:extent cx="4428490" cy="1363980"/>
+            <wp:effectExtent l="0" t="0" r="3810" b="0"/>
+            <wp:wrapTopAndBottom/>
+            <wp:docPr id="2" name="Picture 2" descr="Graphical user interface, text, application, email&#10;&#10;Description automatically generated"/>
+            <wp:cNvGraphicFramePr>
+              <a:graphicFrameLocks xmlns:a="http://schemas.openxmlformats.org/drawingml/2006/main" noChangeAspect="1"/>
+            </wp:cNvGraphicFramePr>
+            <a:graphic xmlns:a="http://schemas.openxmlformats.org/drawingml/2006/main">
+              <a:graphicData uri="http://schemas.openxmlformats.org/drawingml/2006/picture">
+                <pic:pic xmlns:pic="http://schemas.openxmlformats.org/drawingml/2006/picture">
+                  <pic:nvPicPr>
+                    <pic:cNvPr id="2" name="Picture 2" descr="Graphical user interface, text, application, email&#10;&#10;Description automatically generated"/>
+                    <pic:cNvPicPr/>
+                  </pic:nvPicPr>
+                  <pic:blipFill>
+                    <a:blip r:embed="rId10"/>
+                    <a:stretch>
+                      <a:fillRect/>
+                    </a:stretch>
+                  </pic:blipFill>
+                  <pic:spPr>
+                    <a:xfrm>
+                      <a:off x="0" y="0"/>
+                      <a:ext cx="4428490" cy="1363980"/>
+                    </a:xfrm>
+                    <a:prstGeom prst="rect">
+                      <a:avLst/>
+                    </a:prstGeom>
+                  </pic:spPr>
+                </pic:pic>
+              </a:graphicData>
+            </a:graphic>
+            <wp14:sizeRelH relativeFrom="margin">
+              <wp14:pctWidth>0</wp14:pctWidth>
+            </wp14:sizeRelH>
+            <wp14:sizeRelV relativeFrom="margin">
+              <wp14:pctHeight>0</wp14:pctHeight>
+            </wp14:sizeRelV>
+          </wp:anchor>
+        </w:drawing>
+      </w:r>
+      <w:r>
+        <w:t>reference below for CA2 answer:</w:t>
       </w:r>
     </w:p>
     <w:p>
@@ -31,25 +362,11 @@
         <w:pStyle w:val="ListParagraph"/>
         <w:numPr>
           <w:ilvl w:val="0"/>
-          <w:numId w:val="2"/>
+          <w:numId w:val="3"/>
         </w:numPr>
       </w:pPr>
       <w:r>
-        <w:t>You need to list key steps and their results (e.g., ACF plot) to predict the stock price.</w:t>
-      </w:r>
-      <w:r>
-        <w:t xml:space="preserve"> </w:t>
-      </w:r>
-      <w:r>
-        <w:t xml:space="preserve">You will lose marks if you only show the final plot about </w:t>
-      </w:r>
-      <w:proofErr w:type="gramStart"/>
-      <w:r>
-        <w:t>prediction;</w:t>
-      </w:r>
-      <w:proofErr w:type="gramEnd"/>
-      <w:r>
-        <w:t xml:space="preserve"> </w:t>
+        <w:t>Explanations along with key words (1) required.</w:t>
       </w:r>
     </w:p>
     <w:p>
@@ -57,61 +374,60 @@
         <w:pStyle w:val="ListParagraph"/>
         <w:numPr>
           <w:ilvl w:val="0"/>
-          <w:numId w:val="2"/>
+          <w:numId w:val="3"/>
         </w:numPr>
       </w:pPr>
       <w:r>
-        <w:t>You need to split this dataset into a train (70%) set and a test (30%) set. Use the train</w:t>
-      </w:r>
+        <w:t xml:space="preserve">(2) must give reasons to back up answer. Yan used window slides, </w:t>
+      </w:r>
+      <w:proofErr w:type="spellStart"/>
+      <w:r>
+        <w:t>i.e</w:t>
+      </w:r>
+      <w:proofErr w:type="spellEnd"/>
+      <w:r>
+        <w:t xml:space="preserve"> he wanted us to use analysis </w:t>
+      </w:r>
+      <w:proofErr w:type="spellStart"/>
+      <w:r>
+        <w:t>techique</w:t>
+      </w:r>
+      <w:proofErr w:type="spellEnd"/>
+    </w:p>
+    <w:p/>
+    <w:p>
+      <w:r>
+        <w:t>3) (10 points) Summaries of the research idea development from AR to MA and from MA to ARIMA. Based on your summary, please recognize the weakness of the ARIMA model and give indications to overcome such weaknesses. Requirements: You need to use theoretical math equations and literature to support your arguments.</w:t>
+      </w:r>
+    </w:p>
+    <w:p/>
+    <w:p/>
+    <w:p/>
+    <w:p/>
+    <w:p>
+      <w:r>
+        <w:t xml:space="preserve">4) (10 points) Plot the predicted volatility based on the estimated GRACH model from 01/Dec/2021 to 30/Dec/2021 and show estimation steps, </w:t>
+      </w:r>
+      <w:proofErr w:type="gramStart"/>
+      <w:r>
+        <w:t>observations</w:t>
+      </w:r>
+      <w:proofErr w:type="gramEnd"/>
+      <w:r>
+        <w:t xml:space="preserve"> and analysis.</w:t>
+      </w:r>
+    </w:p>
+    <w:p/>
+    <w:p/>
+    <w:p/>
+    <w:p>
       <w:r>
         <w:t xml:space="preserve"> </w:t>
       </w:r>
-      <w:r>
-        <w:t>set to train the moving average (MA) model and make a prediction on the test set.</w:t>
-      </w:r>
-    </w:p>
-    <w:p/>
-    <w:p>
-      <w:r>
-        <w:t>2</w:t>
-      </w:r>
-      <w:r>
-        <w:t xml:space="preserve">) (5 points) Summaries of the process of augmented dickey-fuller test. Use this theory to test and </w:t>
-      </w:r>
-      <w:proofErr w:type="spellStart"/>
-      <w:r>
-        <w:t>analyze</w:t>
-      </w:r>
-      <w:proofErr w:type="spellEnd"/>
-      <w:r>
-        <w:t xml:space="preserve"> the stationarity of this dataset.</w:t>
-      </w:r>
-    </w:p>
-    <w:p/>
-    <w:p>
-      <w:r>
-        <w:t>3</w:t>
-      </w:r>
-      <w:r>
-        <w:t>) (10 points) Summaries of the research idea development from AR to MA and from MA to ARIMA. Based on your summary, please recognize the weakness of the ARIMA model and give indications to overcome such weaknesses. Requirements: You need to use theoretical math equations and literature to support your arguments.</w:t>
-      </w:r>
-    </w:p>
-    <w:p/>
-    <w:p>
-      <w:r>
-        <w:t xml:space="preserve">4) (10 points) Plot the predicted volatility based on the estimated GRACH model from 01/Dec/2021 to 30/Dec/2021 and show estimation steps, </w:t>
-      </w:r>
-      <w:proofErr w:type="gramStart"/>
-      <w:r>
-        <w:t>observations</w:t>
-      </w:r>
-      <w:proofErr w:type="gramEnd"/>
-      <w:r>
-        <w:t xml:space="preserve"> and analysis.</w:t>
-      </w:r>
-    </w:p>
+    </w:p>
+    <w:p/>
     <w:sectPr>
-      <w:headerReference w:type="default" r:id="rId7"/>
+      <w:headerReference w:type="default" r:id="rId11"/>
       <w:pgSz w:w="11906" w:h="16838"/>
       <w:pgMar w:top="1440" w:right="1440" w:bottom="1440" w:left="1440" w:header="708" w:footer="708" w:gutter="0"/>
       <w:cols w:space="708"/>
@@ -170,18 +486,10 @@
     </w:r>
     <w:r>
       <w:tab/>
+      <w:t>ADFT:</w:t>
     </w:r>
     <w:r>
-      <w:t>ADFT</w:t>
-    </w:r>
-    <w:r>
-      <w:t>:</w:t>
-    </w:r>
-    <w:r>
-      <w:t xml:space="preserve"> </w:t>
-    </w:r>
-    <w:r>
-      <w:t>COMSM0090</w:t>
+      <w:t xml:space="preserve"> COMSM0090</w:t>
     </w:r>
   </w:p>
 </w:hdr>
@@ -190,6 +498,119 @@
 <file path=word/numbering.xml><?xml version="1.0" encoding="utf-8"?>
 <w:numbering xmlns:wpc="http://schemas.microsoft.com/office/word/2010/wordprocessingCanvas" xmlns:cx="http://schemas.microsoft.com/office/drawing/2014/chartex" xmlns:cx1="http://schemas.microsoft.com/office/drawing/2015/9/8/chartex" xmlns:cx2="http://schemas.microsoft.com/office/drawing/2015/10/21/chartex" xmlns:cx3="http://schemas.microsoft.com/office/drawing/2016/5/9/chartex" xmlns:cx4="http://schemas.microsoft.com/office/drawing/2016/5/10/chartex" xmlns:cx5="http://schemas.microsoft.com/office/drawing/2016/5/11/chartex" xmlns:cx6="http://schemas.microsoft.com/office/drawing/2016/5/12/chartex" xmlns:cx7="http://schemas.microsoft.com/office/drawing/2016/5/13/chartex" xmlns:cx8="http://schemas.microsoft.com/office/drawing/2016/5/14/chartex" xmlns:mc="http://schemas.openxmlformats.org/markup-compatibility/2006" xmlns:aink="http://schemas.microsoft.com/office/drawing/2016/ink" xmlns:am3d="http://schemas.microsoft.com/office/drawing/2017/model3d" xmlns:o="urn:schemas-microsoft-com:office:office" xmlns:r="http://schemas.openxmlformats.org/officeDocument/2006/relationships" xmlns:m="http://schemas.openxmlformats.org/officeDocument/2006/math" xmlns:v="urn:schemas-microsoft-com:vml" xmlns:wp14="http://schemas.microsoft.com/office/word/2010/wordprocessingDrawing" xmlns:wp="http://schemas.openxmlformats.org/drawingml/2006/wordprocessingDrawing" xmlns:w10="urn:schemas-microsoft-com:office:word" xmlns:w="http://schemas.openxmlformats.org/wordprocessingml/2006/main" xmlns:w14="http://schemas.microsoft.com/office/word/2010/wordml" xmlns:w15="http://schemas.microsoft.com/office/word/2012/wordml" xmlns:w16cex="http://schemas.microsoft.com/office/word/2018/wordml/cex" xmlns:w16cid="http://schemas.microsoft.com/office/word/2016/wordml/cid" xmlns:w16="http://schemas.microsoft.com/office/word/2018/wordml" xmlns:w16sdtdh="http://schemas.microsoft.com/office/word/2020/wordml/sdtdatahash" xmlns:w16se="http://schemas.microsoft.com/office/word/2015/wordml/symex" xmlns:wpg="http://schemas.microsoft.com/office/word/2010/wordprocessingGroup" xmlns:wpi="http://schemas.microsoft.com/office/word/2010/wordprocessingInk" xmlns:wne="http://schemas.microsoft.com/office/word/2006/wordml" xmlns:wps="http://schemas.microsoft.com/office/word/2010/wordprocessingShape" mc:Ignorable="w14 w15 w16se w16cid w16 w16cex w16sdtdh wp14">
   <w:abstractNum w:abstractNumId="0" w15:restartNumberingAfterBreak="0">
+    <w:nsid w:val="32D6042D"/>
+    <w:multiLevelType w:val="hybridMultilevel"/>
+    <w:tmpl w:val="66F2B9F8"/>
+    <w:lvl w:ilvl="0" w:tplc="95601224">
+      <w:start w:val="2"/>
+      <w:numFmt w:val="bullet"/>
+      <w:lvlText w:val="-"/>
+      <w:lvlJc w:val="left"/>
+      <w:pPr>
+        <w:ind w:left="720" w:hanging="360"/>
+      </w:pPr>
+      <w:rPr>
+        <w:rFonts w:ascii="Calibri" w:eastAsiaTheme="minorHAnsi" w:hAnsi="Calibri" w:cs="Calibri" w:hint="default"/>
+      </w:rPr>
+    </w:lvl>
+    <w:lvl w:ilvl="1" w:tplc="08090003" w:tentative="1">
+      <w:start w:val="1"/>
+      <w:numFmt w:val="bullet"/>
+      <w:lvlText w:val="o"/>
+      <w:lvlJc w:val="left"/>
+      <w:pPr>
+        <w:ind w:left="1440" w:hanging="360"/>
+      </w:pPr>
+      <w:rPr>
+        <w:rFonts w:ascii="Courier New" w:hAnsi="Courier New" w:cs="Courier New" w:hint="default"/>
+      </w:rPr>
+    </w:lvl>
+    <w:lvl w:ilvl="2" w:tplc="08090005" w:tentative="1">
+      <w:start w:val="1"/>
+      <w:numFmt w:val="bullet"/>
+      <w:lvlText w:val=""/>
+      <w:lvlJc w:val="left"/>
+      <w:pPr>
+        <w:ind w:left="2160" w:hanging="360"/>
+      </w:pPr>
+      <w:rPr>
+        <w:rFonts w:ascii="Wingdings" w:hAnsi="Wingdings" w:hint="default"/>
+      </w:rPr>
+    </w:lvl>
+    <w:lvl w:ilvl="3" w:tplc="08090001" w:tentative="1">
+      <w:start w:val="1"/>
+      <w:numFmt w:val="bullet"/>
+      <w:lvlText w:val=""/>
+      <w:lvlJc w:val="left"/>
+      <w:pPr>
+        <w:ind w:left="2880" w:hanging="360"/>
+      </w:pPr>
+      <w:rPr>
+        <w:rFonts w:ascii="Symbol" w:hAnsi="Symbol" w:hint="default"/>
+      </w:rPr>
+    </w:lvl>
+    <w:lvl w:ilvl="4" w:tplc="08090003" w:tentative="1">
+      <w:start w:val="1"/>
+      <w:numFmt w:val="bullet"/>
+      <w:lvlText w:val="o"/>
+      <w:lvlJc w:val="left"/>
+      <w:pPr>
+        <w:ind w:left="3600" w:hanging="360"/>
+      </w:pPr>
+      <w:rPr>
+        <w:rFonts w:ascii="Courier New" w:hAnsi="Courier New" w:cs="Courier New" w:hint="default"/>
+      </w:rPr>
+    </w:lvl>
+    <w:lvl w:ilvl="5" w:tplc="08090005" w:tentative="1">
+      <w:start w:val="1"/>
+      <w:numFmt w:val="bullet"/>
+      <w:lvlText w:val=""/>
+      <w:lvlJc w:val="left"/>
+      <w:pPr>
+        <w:ind w:left="4320" w:hanging="360"/>
+      </w:pPr>
+      <w:rPr>
+        <w:rFonts w:ascii="Wingdings" w:hAnsi="Wingdings" w:hint="default"/>
+      </w:rPr>
+    </w:lvl>
+    <w:lvl w:ilvl="6" w:tplc="08090001" w:tentative="1">
+      <w:start w:val="1"/>
+      <w:numFmt w:val="bullet"/>
+      <w:lvlText w:val=""/>
+      <w:lvlJc w:val="left"/>
+      <w:pPr>
+        <w:ind w:left="5040" w:hanging="360"/>
+      </w:pPr>
+      <w:rPr>
+        <w:rFonts w:ascii="Symbol" w:hAnsi="Symbol" w:hint="default"/>
+      </w:rPr>
+    </w:lvl>
+    <w:lvl w:ilvl="7" w:tplc="08090003" w:tentative="1">
+      <w:start w:val="1"/>
+      <w:numFmt w:val="bullet"/>
+      <w:lvlText w:val="o"/>
+      <w:lvlJc w:val="left"/>
+      <w:pPr>
+        <w:ind w:left="5760" w:hanging="360"/>
+      </w:pPr>
+      <w:rPr>
+        <w:rFonts w:ascii="Courier New" w:hAnsi="Courier New" w:cs="Courier New" w:hint="default"/>
+      </w:rPr>
+    </w:lvl>
+    <w:lvl w:ilvl="8" w:tplc="08090005" w:tentative="1">
+      <w:start w:val="1"/>
+      <w:numFmt w:val="bullet"/>
+      <w:lvlText w:val=""/>
+      <w:lvlJc w:val="left"/>
+      <w:pPr>
+        <w:ind w:left="6480" w:hanging="360"/>
+      </w:pPr>
+      <w:rPr>
+        <w:rFonts w:ascii="Wingdings" w:hAnsi="Wingdings" w:hint="default"/>
+      </w:rPr>
+    </w:lvl>
+  </w:abstractNum>
+  <w:abstractNum w:abstractNumId="1" w15:restartNumberingAfterBreak="0">
     <w:nsid w:val="395232D0"/>
     <w:multiLevelType w:val="hybridMultilevel"/>
     <w:tmpl w:val="70A4ADEA"/>
@@ -280,7 +701,7 @@
       </w:pPr>
     </w:lvl>
   </w:abstractNum>
-  <w:abstractNum w:abstractNumId="1" w15:restartNumberingAfterBreak="0">
+  <w:abstractNum w:abstractNumId="2" w15:restartNumberingAfterBreak="0">
     <w:nsid w:val="649B6765"/>
     <w:multiLevelType w:val="hybridMultilevel"/>
     <w:tmpl w:val="BA6E9818"/>
@@ -367,9 +788,12 @@
     </w:lvl>
   </w:abstractNum>
   <w:num w:numId="1">
+    <w:abstractNumId w:val="2"/>
+  </w:num>
+  <w:num w:numId="2">
     <w:abstractNumId w:val="1"/>
   </w:num>
-  <w:num w:numId="2">
+  <w:num w:numId="3">
     <w:abstractNumId w:val="0"/>
   </w:num>
 </w:numbering>

</xml_diff>